<commit_message>
add screen capture demo
</commit_message>
<xml_diff>
--- a/out.docx
+++ b/out.docx
@@ -14,7 +14,7 @@
           <w:sz w:val="36"/>
           <w:szCs w:val="36"/>
         </w:rPr>
-        <w:t>kay 聊天记录</w:t>
+        <w:t>lesly 聊天记录</w:t>
       </w:r>
     </w:p>
     <w:p>
@@ -25,7 +25,7 @@
         <w:rPr>
           <w:color w:val="000088"/>
         </w:rPr>
-        <w:t>2015-08-30</w:t>
+        <w:t>2015-09-04</w:t>
       </w:r>
       <w:r>
         <w:t>讨论组 </w:t>
@@ -44,7 +44,7 @@
         <w:rPr>
           <w:color w:val="000088"/>
         </w:rPr>
-        <w:t>kay</w:t>
+        <w:t>lesly</w:t>
       </w:r>
     </w:p>
     <w:p>
@@ -131,7 +131,7 @@
     </w:p>
     <w:p>
       <w:r>
-        <w:t>lesly</w:t>
+        <w:t>我</w:t>
       </w:r>
       <w:r>
         <w:rPr>
@@ -224,6 +224,106 @@
     <w:p>
       <w:r>
         <w:t>啊啊啊啊</w:t>
+      </w:r>
+    </w:p>
+    <w:p>
+      <w:r>
+        <w:t>123</w:t>
+      </w:r>
+      <w:r>
+        <w:rPr>
+          <w:color w:val="000088"/>
+        </w:rPr>
+        <w:t>(2015-09-02 0:17:54)：</w:t>
+      </w:r>
+    </w:p>
+    <w:p>
+      <w:r>
+        <w:t>激发能量
+</w:t>
+      </w:r>
+    </w:p>
+    <w:p>
+      <w:r>
+        <w:t>123</w:t>
+      </w:r>
+      <w:r>
+        <w:rPr>
+          <w:color w:val="000088"/>
+        </w:rPr>
+        <w:t>(2015-09-02 0:18:24)：</w:t>
+      </w:r>
+    </w:p>
+    <w:p>
+      <w:r>
+        <w:t>dd
+</w:t>
+      </w:r>
+    </w:p>
+    <w:p>
+      <w:r>
+        <w:t>23</w:t>
+      </w:r>
+      <w:r>
+        <w:rPr>
+          <w:color w:val="000088"/>
+        </w:rPr>
+        <w:t>(2015-09-02 0:19:8)：</w:t>
+      </w:r>
+    </w:p>
+    <w:p>
+      <w:r>
+        <w:t>test
+</w:t>
+      </w:r>
+    </w:p>
+    <w:p>
+      <w:r>
+        <w:t>我</w:t>
+      </w:r>
+      <w:r>
+        <w:rPr>
+          <w:color w:val="000088"/>
+        </w:rPr>
+        <w:t>(2015-09-04 0:53:13)：</w:t>
+      </w:r>
+    </w:p>
+    <w:p>
+      <w:r>
+        <w:t>ss</w:t>
+      </w:r>
+    </w:p>
+    <w:p>
+      <w:r>
+        <w:t>我</w:t>
+      </w:r>
+      <w:r>
+        <w:rPr>
+          <w:color w:val="000088"/>
+        </w:rPr>
+        <w:t>(2015-09-04 0:53:22)：</w:t>
+      </w:r>
+    </w:p>
+    <w:p>
+      <w:r>
+        <w:t>
+事实上</w:t>
+      </w:r>
+    </w:p>
+    <w:p>
+      <w:r>
+        <w:t>123</w:t>
+      </w:r>
+      <w:r>
+        <w:rPr>
+          <w:color w:val="000088"/>
+        </w:rPr>
+        <w:t>(2015-09-04 0:53:25)：</w:t>
+      </w:r>
+    </w:p>
+    <w:p>
+      <w:r>
+        <w:t>哒哒答</w:t>
       </w:r>
       <w:r>
         <w:rPr>

</xml_diff>